<commit_message>
added array merge operations
</commit_message>
<xml_diff>
--- a/notes/array question.docx
+++ b/notes/array question.docx
@@ -29,56 +29,56 @@
         <w:rPr>
           <w:rFonts w:ascii="Nirmala UI" w:hAnsi="Nirmala UI" w:cs="Nirmala UI"/>
           <w:b/>
+          <w:color w:val="00B0F0"/>
+          <w:sz w:val="24"/>
+          <w:szCs w:val="28"/>
+        </w:rPr>
+      </w:pPr>
+      <w:r>
+        <w:rPr>
+          <w:rFonts w:ascii="Nirmala UI" w:hAnsi="Nirmala UI" w:cs="Nirmala UI"/>
+          <w:b/>
+          <w:color w:val="00B0F0"/>
+          <w:sz w:val="24"/>
+          <w:szCs w:val="28"/>
+        </w:rPr>
+        <w:t>let</w:t>
+      </w:r>
+      <w:r>
+        <w:rPr>
+          <w:rFonts w:ascii="Nirmala UI" w:hAnsi="Nirmala UI" w:cs="Nirmala UI"/>
+          <w:b/>
           <w:color w:val="000000" w:themeColor="text1"/>
           <w:sz w:val="24"/>
           <w:szCs w:val="28"/>
         </w:rPr>
-      </w:pPr>
+        <w:t xml:space="preserve">  </w:t>
+      </w:r>
+      <w:r>
+        <w:rPr>
+          <w:rFonts w:ascii="Nirmala UI" w:hAnsi="Nirmala UI" w:cs="Nirmala UI"/>
+          <w:b/>
+          <w:color w:val="404040" w:themeColor="text1" w:themeTint="BF"/>
+          <w:sz w:val="24"/>
+          <w:szCs w:val="28"/>
+        </w:rPr>
+        <w:t>array</w:t>
+      </w:r>
+      <w:r>
+        <w:rPr>
+          <w:rFonts w:ascii="Nirmala UI" w:hAnsi="Nirmala UI" w:cs="Nirmala UI"/>
+          <w:b/>
+          <w:color w:val="000000" w:themeColor="text1"/>
+          <w:sz w:val="24"/>
+          <w:szCs w:val="28"/>
+        </w:rPr>
+        <w:t xml:space="preserve"> = </w:t>
+      </w:r>
       <w:r>
         <w:rPr>
           <w:rFonts w:ascii="Nirmala UI" w:hAnsi="Nirmala UI" w:cs="Nirmala UI"/>
           <w:b/>
           <w:color w:val="00B0F0"/>
-          <w:sz w:val="24"/>
-          <w:szCs w:val="28"/>
-        </w:rPr>
-        <w:t>let</w:t>
-      </w:r>
-      <w:r>
-        <w:rPr>
-          <w:rFonts w:ascii="Nirmala UI" w:hAnsi="Nirmala UI" w:cs="Nirmala UI"/>
-          <w:b/>
-          <w:color w:val="000000" w:themeColor="text1"/>
-          <w:sz w:val="24"/>
-          <w:szCs w:val="28"/>
-        </w:rPr>
-        <w:t xml:space="preserve">  </w:t>
-      </w:r>
-      <w:r>
-        <w:rPr>
-          <w:rFonts w:ascii="Nirmala UI" w:hAnsi="Nirmala UI" w:cs="Nirmala UI"/>
-          <w:b/>
-          <w:color w:val="808080" w:themeColor="background1" w:themeShade="80"/>
-          <w:sz w:val="24"/>
-          <w:szCs w:val="28"/>
-        </w:rPr>
-        <w:t>array</w:t>
-      </w:r>
-      <w:r>
-        <w:rPr>
-          <w:rFonts w:ascii="Nirmala UI" w:hAnsi="Nirmala UI" w:cs="Nirmala UI"/>
-          <w:b/>
-          <w:color w:val="000000" w:themeColor="text1"/>
-          <w:sz w:val="24"/>
-          <w:szCs w:val="28"/>
-        </w:rPr>
-        <w:t xml:space="preserve"> = </w:t>
-      </w:r>
-      <w:r>
-        <w:rPr>
-          <w:rFonts w:ascii="Nirmala UI" w:hAnsi="Nirmala UI" w:cs="Nirmala UI"/>
-          <w:b/>
-          <w:color w:val="00B050"/>
           <w:sz w:val="24"/>
           <w:szCs w:val="28"/>
         </w:rPr>
@@ -106,70 +106,50 @@
         <w:rPr>
           <w:rFonts w:ascii="Nirmala UI" w:hAnsi="Nirmala UI" w:cs="Nirmala UI"/>
           <w:b/>
-          <w:color w:val="C00000"/>
-          <w:sz w:val="24"/>
-          <w:szCs w:val="28"/>
-        </w:rPr>
-      </w:pPr>
-      <w:r>
-        <w:rPr>
-          <w:rFonts w:ascii="Nirmala UI" w:hAnsi="Nirmala UI" w:cs="Nirmala UI"/>
-          <w:b/>
-          <w:color w:val="C00000"/>
-          <w:sz w:val="24"/>
-          <w:szCs w:val="28"/>
-        </w:rPr>
-        <w:t xml:space="preserve"> insert a new value in position no. 3 of array</w:t>
-      </w:r>
-      <w:r>
-        <w:rPr>
-          <w:rFonts w:ascii="Nirmala UI" w:hAnsi="Nirmala UI" w:cs="Nirmala UI"/>
-          <w:b/>
-          <w:color w:val="C00000"/>
-          <w:sz w:val="24"/>
-          <w:szCs w:val="28"/>
-        </w:rPr>
-        <w:t xml:space="preserve"> with the help of</w:t>
-      </w:r>
-      <w:r>
-        <w:rPr>
-          <w:rFonts w:ascii="Nirmala UI" w:hAnsi="Nirmala UI" w:cs="Nirmala UI"/>
-          <w:b/>
-          <w:color w:val="00B050"/>
-          <w:sz w:val="24"/>
-          <w:szCs w:val="28"/>
-        </w:rPr>
-        <w:t xml:space="preserve"> looping</w:t>
-      </w:r>
-      <w:r>
-        <w:rPr>
-          <w:rFonts w:ascii="Nirmala UI" w:hAnsi="Nirmala UI" w:cs="Nirmala UI"/>
-          <w:b/>
-          <w:color w:val="C00000"/>
-          <w:sz w:val="24"/>
-          <w:szCs w:val="28"/>
-        </w:rPr>
-        <w:t xml:space="preserve"> and </w:t>
-      </w:r>
-      <w:r>
-        <w:rPr>
-          <w:rFonts w:ascii="Nirmala UI" w:hAnsi="Nirmala UI" w:cs="Nirmala UI"/>
-          <w:b/>
-          <w:color w:val="00B050"/>
-          <w:sz w:val="24"/>
-          <w:szCs w:val="28"/>
-        </w:rPr>
-        <w:t>js built in</w:t>
-      </w:r>
-      <w:r>
-        <w:rPr>
-          <w:rFonts w:ascii="Nirmala UI" w:hAnsi="Nirmala UI" w:cs="Nirmala UI"/>
-          <w:b/>
-          <w:color w:val="C00000"/>
-          <w:sz w:val="24"/>
-          <w:szCs w:val="28"/>
-        </w:rPr>
-        <w:t xml:space="preserve"> function</w:t>
+          <w:color w:val="404040" w:themeColor="text1" w:themeTint="BF"/>
+          <w:sz w:val="24"/>
+          <w:szCs w:val="28"/>
+        </w:rPr>
+      </w:pPr>
+      <w:r>
+        <w:rPr>
+          <w:rFonts w:ascii="Nirmala UI" w:hAnsi="Nirmala UI" w:cs="Nirmala UI"/>
+          <w:b/>
+          <w:color w:val="404040" w:themeColor="text1" w:themeTint="BF"/>
+          <w:sz w:val="24"/>
+          <w:szCs w:val="28"/>
+        </w:rPr>
+        <w:t xml:space="preserve">separate all of the different types of elements </w:t>
+      </w:r>
+      <w:r>
+        <w:rPr>
+          <w:rFonts w:ascii="Nirmala UI" w:hAnsi="Nirmala UI" w:cs="Nirmala UI"/>
+          <w:b/>
+          <w:color w:val="404040" w:themeColor="text1" w:themeTint="BF"/>
+          <w:sz w:val="24"/>
+          <w:szCs w:val="28"/>
+        </w:rPr>
+        <w:t xml:space="preserve"> of the following array </w:t>
+      </w:r>
+      <w:r>
+        <w:rPr>
+          <w:rFonts w:ascii="Nirmala UI" w:hAnsi="Nirmala UI" w:cs="Nirmala UI"/>
+          <w:b/>
+          <w:color w:val="404040" w:themeColor="text1" w:themeTint="BF"/>
+          <w:sz w:val="24"/>
+          <w:szCs w:val="28"/>
+        </w:rPr>
+        <w:t>and store these in several variables</w:t>
+      </w:r>
+      <w:r>
+        <w:rPr>
+          <w:rFonts w:ascii="Nirmala UI" w:hAnsi="Nirmala UI" w:cs="Nirmala UI"/>
+          <w:b/>
+          <w:color w:val="404040" w:themeColor="text1" w:themeTint="BF"/>
+          <w:sz w:val="24"/>
+          <w:szCs w:val="28"/>
+        </w:rPr>
+        <w:t xml:space="preserve"> </w:t>
       </w:r>
     </w:p>
     <w:p>
@@ -178,7 +158,69 @@
         <w:rPr>
           <w:rFonts w:ascii="Nirmala UI" w:hAnsi="Nirmala UI" w:cs="Nirmala UI"/>
           <w:b/>
-          <w:color w:val="C00000"/>
+          <w:color w:val="00B0F0"/>
+          <w:sz w:val="24"/>
+          <w:szCs w:val="28"/>
+        </w:rPr>
+      </w:pPr>
+      <w:r>
+        <w:rPr>
+          <w:rFonts w:ascii="Nirmala UI" w:hAnsi="Nirmala UI" w:cs="Nirmala UI"/>
+          <w:b/>
+          <w:color w:val="00B0F0"/>
+          <w:sz w:val="24"/>
+          <w:szCs w:val="28"/>
+        </w:rPr>
+        <w:t>let</w:t>
+      </w:r>
+      <w:r>
+        <w:rPr>
+          <w:rFonts w:ascii="Nirmala UI" w:hAnsi="Nirmala UI" w:cs="Nirmala UI"/>
+          <w:b/>
+          <w:color w:val="000000" w:themeColor="text1"/>
+          <w:sz w:val="24"/>
+          <w:szCs w:val="28"/>
+        </w:rPr>
+        <w:t xml:space="preserve"> </w:t>
+      </w:r>
+      <w:r>
+        <w:rPr>
+          <w:rFonts w:ascii="Nirmala UI" w:hAnsi="Nirmala UI" w:cs="Nirmala UI"/>
+          <w:b/>
+          <w:color w:val="404040" w:themeColor="text1" w:themeTint="BF"/>
+          <w:sz w:val="24"/>
+          <w:szCs w:val="28"/>
+        </w:rPr>
+        <w:t>data</w:t>
+      </w:r>
+      <w:r>
+        <w:rPr>
+          <w:rFonts w:ascii="Nirmala UI" w:hAnsi="Nirmala UI" w:cs="Nirmala UI"/>
+          <w:b/>
+          <w:color w:val="000000" w:themeColor="text1"/>
+          <w:sz w:val="24"/>
+          <w:szCs w:val="28"/>
+        </w:rPr>
+        <w:t xml:space="preserve"> = </w:t>
+      </w:r>
+      <w:r>
+        <w:rPr>
+          <w:rFonts w:ascii="Nirmala UI" w:hAnsi="Nirmala UI" w:cs="Nirmala UI"/>
+          <w:b/>
+          <w:color w:val="00B0F0"/>
+          <w:sz w:val="24"/>
+          <w:szCs w:val="28"/>
+        </w:rPr>
+        <w:t>[9, 45, 55, '67', undefined, 90, '100', null, 88, undefined, 35, null];</w:t>
+      </w:r>
+    </w:p>
+    <w:p>
+      <w:pPr>
+        <w:pStyle w:val="ListParagraph"/>
+        <w:rPr>
+          <w:rFonts w:ascii="Nirmala UI" w:hAnsi="Nirmala UI" w:cs="Nirmala UI"/>
+          <w:b/>
+          <w:color w:val="000000" w:themeColor="text1"/>
           <w:sz w:val="24"/>
           <w:szCs w:val="28"/>
         </w:rPr>
@@ -194,11 +236,61 @@
         <w:rPr>
           <w:rFonts w:ascii="Nirmala UI" w:hAnsi="Nirmala UI" w:cs="Nirmala UI"/>
           <w:b/>
+          <w:color w:val="404040" w:themeColor="text1" w:themeTint="BF"/>
+          <w:sz w:val="24"/>
+          <w:szCs w:val="28"/>
+        </w:rPr>
+      </w:pPr>
+      <w:r>
+        <w:rPr>
+          <w:rFonts w:ascii="Nirmala UI" w:hAnsi="Nirmala UI" w:cs="Nirmala UI"/>
+          <w:b/>
+          <w:color w:val="404040" w:themeColor="text1" w:themeTint="BF"/>
+          <w:sz w:val="24"/>
+          <w:szCs w:val="28"/>
+        </w:rPr>
+        <w:t>insert a new value in position no. 3 of array</w:t>
+      </w:r>
+      <w:r>
+        <w:rPr>
+          <w:rFonts w:ascii="Nirmala UI" w:hAnsi="Nirmala UI" w:cs="Nirmala UI"/>
+          <w:b/>
+          <w:color w:val="404040" w:themeColor="text1" w:themeTint="BF"/>
+          <w:sz w:val="24"/>
+          <w:szCs w:val="28"/>
+        </w:rPr>
+        <w:t xml:space="preserve"> with the help of</w:t>
+      </w:r>
+      <w:r>
+        <w:rPr>
+          <w:rFonts w:ascii="Nirmala UI" w:hAnsi="Nirmala UI" w:cs="Nirmala UI"/>
+          <w:b/>
+          <w:color w:val="00B050"/>
+          <w:sz w:val="24"/>
+          <w:szCs w:val="28"/>
+        </w:rPr>
+        <w:t xml:space="preserve"> looping</w:t>
+      </w:r>
+      <w:r>
+        <w:rPr>
+          <w:rFonts w:ascii="Nirmala UI" w:hAnsi="Nirmala UI" w:cs="Nirmala UI"/>
+          <w:b/>
           <w:color w:val="C00000"/>
           <w:sz w:val="24"/>
           <w:szCs w:val="28"/>
         </w:rPr>
-      </w:pPr>
+        <w:t xml:space="preserve"> </w:t>
+      </w:r>
+      <w:r>
+        <w:rPr>
+          <w:rFonts w:ascii="Nirmala UI" w:hAnsi="Nirmala UI" w:cs="Nirmala UI"/>
+          <w:b/>
+          <w:color w:val="404040" w:themeColor="text1" w:themeTint="BF"/>
+          <w:sz w:val="24"/>
+          <w:szCs w:val="28"/>
+        </w:rPr>
+        <w:t>and</w:t>
+      </w:r>
       <w:r>
         <w:rPr>
           <w:rFonts w:ascii="Nirmala UI" w:hAnsi="Nirmala UI" w:cs="Nirmala UI"/>
@@ -207,7 +299,37 @@
           <w:sz w:val="24"/>
           <w:szCs w:val="28"/>
         </w:rPr>
-        <w:t>Find an item from the above array</w:t>
+        <w:t xml:space="preserve"> </w:t>
+      </w:r>
+      <w:r>
+        <w:rPr>
+          <w:rFonts w:ascii="Nirmala UI" w:hAnsi="Nirmala UI" w:cs="Nirmala UI"/>
+          <w:b/>
+          <w:color w:val="00B050"/>
+          <w:sz w:val="24"/>
+          <w:szCs w:val="28"/>
+        </w:rPr>
+        <w:t>js built in</w:t>
+      </w:r>
+      <w:r>
+        <w:rPr>
+          <w:rFonts w:ascii="Nirmala UI" w:hAnsi="Nirmala UI" w:cs="Nirmala UI"/>
+          <w:b/>
+          <w:color w:val="C00000"/>
+          <w:sz w:val="24"/>
+          <w:szCs w:val="28"/>
+        </w:rPr>
+        <w:t xml:space="preserve"> </w:t>
+      </w:r>
+      <w:r>
+        <w:rPr>
+          <w:rFonts w:ascii="Nirmala UI" w:hAnsi="Nirmala UI" w:cs="Nirmala UI"/>
+          <w:b/>
+          <w:color w:val="404040" w:themeColor="text1" w:themeTint="BF"/>
+          <w:sz w:val="24"/>
+          <w:szCs w:val="28"/>
+        </w:rPr>
+        <w:t>function</w:t>
       </w:r>
     </w:p>
     <w:p>
@@ -232,20 +354,20 @@
         <w:rPr>
           <w:rFonts w:ascii="Nirmala UI" w:hAnsi="Nirmala UI" w:cs="Nirmala UI"/>
           <w:b/>
-          <w:color w:val="C00000"/>
-          <w:sz w:val="24"/>
-          <w:szCs w:val="28"/>
-        </w:rPr>
-      </w:pPr>
-      <w:r>
-        <w:rPr>
-          <w:rFonts w:ascii="Nirmala UI" w:hAnsi="Nirmala UI" w:cs="Nirmala UI"/>
-          <w:b/>
-          <w:color w:val="C00000"/>
-          <w:sz w:val="24"/>
-          <w:szCs w:val="28"/>
-        </w:rPr>
-        <w:t>Reverse the elements of the above array</w:t>
+          <w:color w:val="404040" w:themeColor="text1" w:themeTint="BF"/>
+          <w:sz w:val="24"/>
+          <w:szCs w:val="28"/>
+        </w:rPr>
+      </w:pPr>
+      <w:r>
+        <w:rPr>
+          <w:rFonts w:ascii="Nirmala UI" w:hAnsi="Nirmala UI" w:cs="Nirmala UI"/>
+          <w:b/>
+          <w:color w:val="404040" w:themeColor="text1" w:themeTint="BF"/>
+          <w:sz w:val="24"/>
+          <w:szCs w:val="28"/>
+        </w:rPr>
+        <w:t>Find an item from the above array</w:t>
       </w:r>
     </w:p>
     <w:p>
@@ -270,20 +392,20 @@
         <w:rPr>
           <w:rFonts w:ascii="Nirmala UI" w:hAnsi="Nirmala UI" w:cs="Nirmala UI"/>
           <w:b/>
-          <w:color w:val="C00000"/>
-          <w:sz w:val="24"/>
-          <w:szCs w:val="28"/>
-        </w:rPr>
-      </w:pPr>
-      <w:r>
-        <w:rPr>
-          <w:rFonts w:ascii="Nirmala UI" w:hAnsi="Nirmala UI" w:cs="Nirmala UI"/>
-          <w:b/>
-          <w:color w:val="C00000"/>
-          <w:sz w:val="24"/>
-          <w:szCs w:val="28"/>
-        </w:rPr>
-        <w:t>Delete an Element from the above array</w:t>
+          <w:color w:val="404040" w:themeColor="text1" w:themeTint="BF"/>
+          <w:sz w:val="24"/>
+          <w:szCs w:val="28"/>
+        </w:rPr>
+      </w:pPr>
+      <w:r>
+        <w:rPr>
+          <w:rFonts w:ascii="Nirmala UI" w:hAnsi="Nirmala UI" w:cs="Nirmala UI"/>
+          <w:b/>
+          <w:color w:val="404040" w:themeColor="text1" w:themeTint="BF"/>
+          <w:sz w:val="24"/>
+          <w:szCs w:val="28"/>
+        </w:rPr>
+        <w:t>Reverse the elements of the above array</w:t>
       </w:r>
     </w:p>
     <w:p>
@@ -308,6 +430,82 @@
         <w:rPr>
           <w:rFonts w:ascii="Nirmala UI" w:hAnsi="Nirmala UI" w:cs="Nirmala UI"/>
           <w:b/>
+          <w:color w:val="404040" w:themeColor="text1" w:themeTint="BF"/>
+          <w:sz w:val="24"/>
+          <w:szCs w:val="28"/>
+        </w:rPr>
+      </w:pPr>
+      <w:r>
+        <w:rPr>
+          <w:rFonts w:ascii="Nirmala UI" w:hAnsi="Nirmala UI" w:cs="Nirmala UI"/>
+          <w:b/>
+          <w:color w:val="404040" w:themeColor="text1" w:themeTint="BF"/>
+          <w:sz w:val="24"/>
+          <w:szCs w:val="28"/>
+        </w:rPr>
+        <w:t>Delete an Element from the above array</w:t>
+      </w:r>
+    </w:p>
+    <w:p>
+      <w:pPr>
+        <w:pStyle w:val="ListParagraph"/>
+        <w:rPr>
+          <w:rFonts w:ascii="Nirmala UI" w:hAnsi="Nirmala UI" w:cs="Nirmala UI"/>
+          <w:b/>
+          <w:color w:val="C00000"/>
+          <w:sz w:val="24"/>
+          <w:szCs w:val="28"/>
+        </w:rPr>
+      </w:pPr>
+    </w:p>
+    <w:p>
+      <w:pPr>
+        <w:pStyle w:val="ListParagraph"/>
+        <w:numPr>
+          <w:ilvl w:val="0"/>
+          <w:numId w:val="15"/>
+        </w:numPr>
+        <w:rPr>
+          <w:rFonts w:ascii="Nirmala UI" w:hAnsi="Nirmala UI" w:cs="Nirmala UI"/>
+          <w:b/>
+          <w:color w:val="404040" w:themeColor="text1" w:themeTint="BF"/>
+          <w:sz w:val="24"/>
+          <w:szCs w:val="28"/>
+        </w:rPr>
+      </w:pPr>
+      <w:r>
+        <w:rPr>
+          <w:rFonts w:ascii="Nirmala UI" w:hAnsi="Nirmala UI" w:cs="Nirmala UI"/>
+          <w:b/>
+          <w:color w:val="404040" w:themeColor="text1" w:themeTint="BF"/>
+          <w:sz w:val="24"/>
+          <w:szCs w:val="28"/>
+        </w:rPr>
+        <w:t>Merge 2 Arrays in 2 different ways</w:t>
+      </w:r>
+    </w:p>
+    <w:p>
+      <w:pPr>
+        <w:pStyle w:val="ListParagraph"/>
+        <w:rPr>
+          <w:rFonts w:ascii="Nirmala UI" w:hAnsi="Nirmala UI" w:cs="Nirmala UI"/>
+          <w:b/>
+          <w:color w:val="C00000"/>
+          <w:sz w:val="24"/>
+          <w:szCs w:val="28"/>
+        </w:rPr>
+      </w:pPr>
+    </w:p>
+    <w:p>
+      <w:pPr>
+        <w:pStyle w:val="ListParagraph"/>
+        <w:numPr>
+          <w:ilvl w:val="0"/>
+          <w:numId w:val="15"/>
+        </w:numPr>
+        <w:rPr>
+          <w:rFonts w:ascii="Nirmala UI" w:hAnsi="Nirmala UI" w:cs="Nirmala UI"/>
+          <w:b/>
           <w:color w:val="00B050"/>
           <w:sz w:val="24"/>
           <w:szCs w:val="28"/>
@@ -317,13 +515,132 @@
         <w:rPr>
           <w:rFonts w:ascii="Nirmala UI" w:hAnsi="Nirmala UI" w:cs="Nirmala UI"/>
           <w:b/>
+          <w:color w:val="404040" w:themeColor="text1" w:themeTint="BF"/>
+          <w:sz w:val="24"/>
+          <w:szCs w:val="28"/>
+        </w:rPr>
+        <w:t>Sort the above array both ways as shown in the example</w:t>
+      </w:r>
+      <w:r>
+        <w:rPr>
+          <w:rFonts w:ascii="Nirmala UI" w:hAnsi="Nirmala UI" w:cs="Nirmala UI"/>
+          <w:b/>
+          <w:color w:val="404040" w:themeColor="text1" w:themeTint="BF"/>
+          <w:sz w:val="24"/>
+          <w:szCs w:val="28"/>
+        </w:rPr>
+        <w:t xml:space="preserve"> [</w:t>
+      </w:r>
+      <w:r>
+        <w:rPr>
+          <w:rFonts w:ascii="Nirmala UI" w:hAnsi="Nirmala UI" w:cs="Nirmala UI"/>
+          <w:b/>
           <w:color w:val="C00000"/>
           <w:sz w:val="24"/>
           <w:szCs w:val="28"/>
         </w:rPr>
-        <w:t>Sort the above array both ways as shown in the example</w:t>
-      </w:r>
-      <w:r>
+        <w:t xml:space="preserve"> </w:t>
+      </w:r>
+      <w:r>
+        <w:rPr>
+          <w:rFonts w:ascii="Nirmala UI" w:hAnsi="Nirmala UI" w:cs="Nirmala UI"/>
+          <w:b/>
+          <w:color w:val="00B0F0"/>
+          <w:sz w:val="24"/>
+          <w:szCs w:val="28"/>
+        </w:rPr>
+        <w:t>example</w:t>
+      </w:r>
+      <w:r>
+        <w:rPr>
+          <w:rFonts w:ascii="Nirmala UI" w:hAnsi="Nirmala UI" w:cs="Nirmala UI"/>
+          <w:b/>
+          <w:color w:val="00B0F0"/>
+          <w:sz w:val="24"/>
+          <w:szCs w:val="28"/>
+        </w:rPr>
+        <w:t xml:space="preserve"> of bubble sort</w:t>
+      </w:r>
+      <w:r>
+        <w:rPr>
+          <w:rFonts w:ascii="Nirmala UI" w:hAnsi="Nirmala UI" w:cs="Nirmala UI"/>
+          <w:b/>
+          <w:color w:val="00B0F0"/>
+          <w:sz w:val="24"/>
+          <w:szCs w:val="28"/>
+        </w:rPr>
+        <w:t xml:space="preserve"> (1,2,3,4,5)</w:t>
+      </w:r>
+      <w:r>
+        <w:rPr>
+          <w:rFonts w:ascii="Nirmala UI" w:hAnsi="Nirmala UI" w:cs="Nirmala UI"/>
+          <w:b/>
+          <w:color w:val="00B050"/>
+          <w:sz w:val="24"/>
+          <w:szCs w:val="28"/>
+        </w:rPr>
+        <w:t xml:space="preserve"> </w:t>
+      </w:r>
+      <w:r>
+        <w:rPr>
+          <w:rFonts w:ascii="Nirmala UI" w:hAnsi="Nirmala UI" w:cs="Nirmala UI"/>
+          <w:b/>
+          <w:color w:val="404040" w:themeColor="text1" w:themeTint="BF"/>
+          <w:sz w:val="24"/>
+          <w:szCs w:val="28"/>
+        </w:rPr>
+        <w:t>/</w:t>
+      </w:r>
+      <w:r>
+        <w:rPr>
+          <w:rFonts w:ascii="Nirmala UI" w:hAnsi="Nirmala UI" w:cs="Nirmala UI"/>
+          <w:b/>
+          <w:color w:val="00B050"/>
+          <w:sz w:val="24"/>
+          <w:szCs w:val="28"/>
+        </w:rPr>
+        <w:t xml:space="preserve"> </w:t>
+      </w:r>
+      <w:r>
+        <w:rPr>
+          <w:rFonts w:ascii="Nirmala UI" w:hAnsi="Nirmala UI" w:cs="Nirmala UI"/>
+          <w:b/>
+          <w:color w:val="00B0F0"/>
+          <w:sz w:val="24"/>
+          <w:szCs w:val="28"/>
+        </w:rPr>
+        <w:t xml:space="preserve">(5,4,3,2,1) </w:t>
+      </w:r>
+      <w:r>
+        <w:rPr>
+          <w:rFonts w:ascii="Nirmala UI" w:hAnsi="Nirmala UI" w:cs="Nirmala UI"/>
+          <w:b/>
+          <w:color w:val="404040" w:themeColor="text1" w:themeTint="BF"/>
+          <w:sz w:val="24"/>
+          <w:szCs w:val="28"/>
+        </w:rPr>
+        <w:t>]</w:t>
+      </w:r>
+    </w:p>
+    <w:p>
+      <w:pPr>
+        <w:pStyle w:val="ListParagraph"/>
+        <w:rPr>
+          <w:rFonts w:ascii="Nirmala UI" w:hAnsi="Nirmala UI" w:cs="Nirmala UI"/>
+          <w:b/>
+          <w:color w:val="00B050"/>
+          <w:sz w:val="24"/>
+          <w:szCs w:val="28"/>
+        </w:rPr>
+      </w:pPr>
+    </w:p>
+    <w:p>
+      <w:pPr>
+        <w:pStyle w:val="ListParagraph"/>
+        <w:numPr>
+          <w:ilvl w:val="0"/>
+          <w:numId w:val="15"/>
+        </w:numPr>
         <w:rPr>
           <w:rFonts w:ascii="Nirmala UI" w:hAnsi="Nirmala UI" w:cs="Nirmala UI"/>
           <w:b/>
@@ -331,43 +648,22 @@
           <w:sz w:val="24"/>
           <w:szCs w:val="28"/>
         </w:rPr>
-        <w:t xml:space="preserve"> [ </w:t>
-      </w:r>
-      <w:r>
-        <w:rPr>
-          <w:rFonts w:ascii="Nirmala UI" w:hAnsi="Nirmala UI" w:cs="Nirmala UI"/>
-          <w:b/>
-          <w:color w:val="00B050"/>
-          <w:sz w:val="24"/>
-          <w:szCs w:val="28"/>
-        </w:rPr>
-        <w:t>example</w:t>
-      </w:r>
-      <w:r>
-        <w:rPr>
-          <w:rFonts w:ascii="Nirmala UI" w:hAnsi="Nirmala UI" w:cs="Nirmala UI"/>
-          <w:b/>
-          <w:color w:val="00B050"/>
-          <w:sz w:val="24"/>
-          <w:szCs w:val="28"/>
-        </w:rPr>
-        <w:t xml:space="preserve"> of bubble sort</w:t>
-      </w:r>
-      <w:r>
-        <w:rPr>
-          <w:rFonts w:ascii="Nirmala UI" w:hAnsi="Nirmala UI" w:cs="Nirmala UI"/>
-          <w:b/>
-          <w:color w:val="00B050"/>
-          <w:sz w:val="24"/>
-          <w:szCs w:val="28"/>
-        </w:rPr>
-        <w:t xml:space="preserve"> (1,2,3,4,5) / (5,4,3,2,1)</w:t>
-      </w:r>
-      <w:r>
-        <w:rPr>
-          <w:rFonts w:ascii="Nirmala UI" w:hAnsi="Nirmala UI" w:cs="Nirmala UI"/>
-          <w:b/>
-          <w:color w:val="00B050"/>
+      </w:pPr>
+      <w:r>
+        <w:rPr>
+          <w:rFonts w:ascii="Nirmala UI" w:hAnsi="Nirmala UI" w:cs="Nirmala UI"/>
+          <w:b/>
+          <w:color w:val="404040" w:themeColor="text1" w:themeTint="BF"/>
+          <w:sz w:val="24"/>
+          <w:szCs w:val="28"/>
+        </w:rPr>
+        <w:t>Create a circular queue with</w:t>
+      </w:r>
+      <w:r>
+        <w:rPr>
+          <w:rFonts w:ascii="Nirmala UI" w:hAnsi="Nirmala UI" w:cs="Nirmala UI"/>
+          <w:b/>
+          <w:color w:val="C00000"/>
           <w:sz w:val="24"/>
           <w:szCs w:val="28"/>
         </w:rPr>
@@ -377,11 +673,71 @@
         <w:rPr>
           <w:rFonts w:ascii="Nirmala UI" w:hAnsi="Nirmala UI" w:cs="Nirmala UI"/>
           <w:b/>
+          <w:color w:val="00B0F0"/>
+          <w:sz w:val="24"/>
+          <w:szCs w:val="28"/>
+        </w:rPr>
+        <w:t>enqueue</w:t>
+      </w:r>
+      <w:r>
+        <w:rPr>
+          <w:rFonts w:ascii="Nirmala UI" w:hAnsi="Nirmala UI" w:cs="Nirmala UI"/>
+          <w:b/>
           <w:color w:val="C00000"/>
           <w:sz w:val="24"/>
           <w:szCs w:val="28"/>
         </w:rPr>
-        <w:t>]</w:t>
+        <w:t xml:space="preserve"> </w:t>
+      </w:r>
+      <w:r>
+        <w:rPr>
+          <w:rFonts w:ascii="Nirmala UI" w:hAnsi="Nirmala UI" w:cs="Nirmala UI"/>
+          <w:b/>
+          <w:color w:val="404040" w:themeColor="text1" w:themeTint="BF"/>
+          <w:sz w:val="24"/>
+          <w:szCs w:val="28"/>
+        </w:rPr>
+        <w:t>and</w:t>
+      </w:r>
+      <w:r>
+        <w:rPr>
+          <w:rFonts w:ascii="Nirmala UI" w:hAnsi="Nirmala UI" w:cs="Nirmala UI"/>
+          <w:b/>
+          <w:color w:val="C00000"/>
+          <w:sz w:val="24"/>
+          <w:szCs w:val="28"/>
+        </w:rPr>
+        <w:t xml:space="preserve"> </w:t>
+      </w:r>
+      <w:r>
+        <w:rPr>
+          <w:rFonts w:ascii="Nirmala UI" w:hAnsi="Nirmala UI" w:cs="Nirmala UI"/>
+          <w:b/>
+          <w:color w:val="00B0F0"/>
+          <w:sz w:val="24"/>
+          <w:szCs w:val="28"/>
+        </w:rPr>
+        <w:t>dequeue</w:t>
+      </w:r>
+      <w:r>
+        <w:rPr>
+          <w:rFonts w:ascii="Nirmala UI" w:hAnsi="Nirmala UI" w:cs="Nirmala UI"/>
+          <w:b/>
+          <w:color w:val="C00000"/>
+          <w:sz w:val="24"/>
+          <w:szCs w:val="28"/>
+        </w:rPr>
+        <w:t xml:space="preserve"> </w:t>
+      </w:r>
+      <w:r>
+        <w:rPr>
+          <w:rFonts w:ascii="Nirmala UI" w:hAnsi="Nirmala UI" w:cs="Nirmala UI"/>
+          <w:b/>
+          <w:color w:val="404040" w:themeColor="text1" w:themeTint="BF"/>
+          <w:sz w:val="24"/>
+          <w:szCs w:val="28"/>
+        </w:rPr>
+        <w:t>operations</w:t>
       </w:r>
     </w:p>
     <w:p>
@@ -2473,7 +2829,7 @@
 </file>
 
 <file path=customXml/itemProps1.xml><?xml version="1.0" encoding="utf-8"?>
-<ds:datastoreItem xmlns:ds="http://schemas.openxmlformats.org/officeDocument/2006/customXml" ds:itemID="{02AD563A-9487-403C-BAD5-6B31C4B68431}">
+<ds:datastoreItem xmlns:ds="http://schemas.openxmlformats.org/officeDocument/2006/customXml" ds:itemID="{427263AC-068A-47BC-9B1D-CCC2F326C6BC}">
   <ds:schemaRefs>
     <ds:schemaRef ds:uri="http://schemas.openxmlformats.org/officeDocument/2006/bibliography"/>
   </ds:schemaRefs>

</xml_diff>